<commit_message>
Mentor Meeting minutes & LDR, LDR Multiple & Servo motor/PWM control code for MSP430
</commit_message>
<xml_diff>
--- a/Meeting Documents/1st Mentor Meeting - Minutes.docx
+++ b/Meeting Documents/1st Mentor Meeting - Minutes.docx
@@ -128,6 +128,12 @@
         </w:rPr>
         <w:t xml:space="preserve">Present: </w:t>
       </w:r>
+      <w:r>
+        <w:rPr>
+          <w:lang w:val="en-US"/>
+        </w:rPr>
+        <w:t>RI, JFM, XZ, JB, RW</w:t>
+      </w:r>
     </w:p>
     <w:p>
       <w:pPr>
@@ -181,6 +187,279 @@
           <w:lang w:val="en-US"/>
         </w:rPr>
       </w:pPr>
+      <w:r>
+        <w:rPr>
+          <w:lang w:val="en-US"/>
+        </w:rPr>
+        <w:t xml:space="preserve">Project presentation should have reference to diagram used on the first slide. </w:t>
+      </w:r>
+    </w:p>
+    <w:p>
+      <w:pPr>
+        <w:rPr>
+          <w:lang w:val="en-US"/>
+        </w:rPr>
+      </w:pPr>
+    </w:p>
+    <w:p>
+      <w:pPr>
+        <w:rPr>
+          <w:lang w:val="en-US"/>
+        </w:rPr>
+      </w:pPr>
+      <w:r>
+        <w:rPr>
+          <w:lang w:val="en-US"/>
+        </w:rPr>
+        <w:t xml:space="preserve">Project plan description could have been split into paragraphs for easier reading like the background. The GPS aspect of the tracking systems could have been made clearer – GPS does not track the sun, it locates the solar array location on earth. </w:t>
+      </w:r>
+      <w:r>
+        <w:rPr>
+          <w:lang w:val="en-US"/>
+        </w:rPr>
+        <w:tab/>
+      </w:r>
+    </w:p>
+    <w:p>
+      <w:pPr>
+        <w:rPr>
+          <w:lang w:val="en-US"/>
+        </w:rPr>
+      </w:pPr>
+    </w:p>
+    <w:p>
+      <w:pPr>
+        <w:rPr>
+          <w:lang w:val="en-US"/>
+        </w:rPr>
+      </w:pPr>
+      <w:r>
+        <w:rPr>
+          <w:lang w:val="en-US"/>
+        </w:rPr>
+        <w:t xml:space="preserve">Should look into phototransistors and photodiodes as well as LDRs. </w:t>
+      </w:r>
+    </w:p>
+    <w:p>
+      <w:pPr>
+        <w:rPr>
+          <w:lang w:val="en-US"/>
+        </w:rPr>
+      </w:pPr>
+    </w:p>
+    <w:p>
+      <w:pPr>
+        <w:rPr>
+          <w:lang w:val="en-US"/>
+        </w:rPr>
+      </w:pPr>
+      <w:r>
+        <w:rPr>
+          <w:lang w:val="en-US"/>
+        </w:rPr>
+        <w:t>To keep measurements consistent the light source could be moved by a motor (depending on time constraints).</w:t>
+      </w:r>
+    </w:p>
+    <w:p>
+      <w:pPr>
+        <w:rPr>
+          <w:lang w:val="en-US"/>
+        </w:rPr>
+      </w:pPr>
+    </w:p>
+    <w:p>
+      <w:pPr>
+        <w:rPr>
+          <w:lang w:val="en-US"/>
+        </w:rPr>
+      </w:pPr>
+      <w:r>
+        <w:rPr>
+          <w:lang w:val="en-US"/>
+        </w:rPr>
+        <w:t xml:space="preserve">Need to conduct tests on PV cells with LED light sources. </w:t>
+      </w:r>
+    </w:p>
+    <w:p>
+      <w:pPr>
+        <w:rPr>
+          <w:lang w:val="en-US"/>
+        </w:rPr>
+      </w:pPr>
+    </w:p>
+    <w:p>
+      <w:pPr>
+        <w:rPr>
+          <w:lang w:val="en-US"/>
+        </w:rPr>
+      </w:pPr>
+      <w:r>
+        <w:rPr>
+          <w:lang w:val="en-US"/>
+        </w:rPr>
+        <w:t xml:space="preserve">Should also look into the load required for PV cells. A non-constant load may be used normally for solar panels, however this may be beyond this project. </w:t>
+      </w:r>
+    </w:p>
+    <w:p>
+      <w:pPr>
+        <w:rPr>
+          <w:lang w:val="en-US"/>
+        </w:rPr>
+      </w:pPr>
+    </w:p>
+    <w:p>
+      <w:pPr>
+        <w:rPr>
+          <w:lang w:val="en-US"/>
+        </w:rPr>
+      </w:pPr>
+      <w:r>
+        <w:rPr>
+          <w:lang w:val="en-US"/>
+        </w:rPr>
+        <w:t xml:space="preserve">The light source should be tracked </w:t>
+      </w:r>
+      <w:proofErr w:type="spellStart"/>
+      <w:r>
+        <w:rPr>
+          <w:lang w:val="en-US"/>
+        </w:rPr>
+        <w:t>uni</w:t>
+      </w:r>
+      <w:proofErr w:type="spellEnd"/>
+      <w:r>
+        <w:rPr>
+          <w:lang w:val="en-US"/>
+        </w:rPr>
+        <w:t xml:space="preserve"> or bi-directionally. </w:t>
+      </w:r>
+    </w:p>
+    <w:p>
+      <w:pPr>
+        <w:rPr>
+          <w:lang w:val="en-US"/>
+        </w:rPr>
+      </w:pPr>
+    </w:p>
+    <w:p>
+      <w:pPr>
+        <w:rPr>
+          <w:lang w:val="en-US"/>
+        </w:rPr>
+      </w:pPr>
+      <w:r>
+        <w:rPr>
+          <w:lang w:val="en-US"/>
+        </w:rPr>
+        <w:t xml:space="preserve">The sensor could be mounted separately to the solar panel as it would likely be with large arrays. </w:t>
+      </w:r>
+    </w:p>
+    <w:p>
+      <w:pPr>
+        <w:rPr>
+          <w:lang w:val="en-US"/>
+        </w:rPr>
+      </w:pPr>
+    </w:p>
+    <w:p>
+      <w:pPr>
+        <w:rPr>
+          <w:lang w:val="en-US"/>
+        </w:rPr>
+      </w:pPr>
+      <w:r>
+        <w:rPr>
+          <w:lang w:val="en-US"/>
+        </w:rPr>
+        <w:t>Logbooks need to be better. More comprehensive and hardbacks (if using written logbook).</w:t>
+      </w:r>
+    </w:p>
+    <w:p>
+      <w:pPr>
+        <w:rPr>
+          <w:lang w:val="en-US"/>
+        </w:rPr>
+      </w:pPr>
+    </w:p>
+    <w:p>
+      <w:pPr>
+        <w:rPr>
+          <w:lang w:val="en-US"/>
+        </w:rPr>
+      </w:pPr>
+      <w:r>
+        <w:rPr>
+          <w:lang w:val="en-US"/>
+        </w:rPr>
+        <w:t xml:space="preserve">The demonstration could be expanded with the students </w:t>
+      </w:r>
+      <w:r>
+        <w:rPr>
+          <w:lang w:val="en-US"/>
+        </w:rPr>
+        <w:t xml:space="preserve">noting down power value (in watts) and at the end plotting graphs – showing </w:t>
+      </w:r>
+      <w:proofErr w:type="spellStart"/>
+      <w:r>
+        <w:rPr>
+          <w:lang w:val="en-US"/>
+        </w:rPr>
+        <w:t>cos</w:t>
+      </w:r>
+      <w:r>
+        <w:rPr>
+          <w:rFonts w:cstheme="minorHAnsi"/>
+          <w:lang w:val="en-US"/>
+        </w:rPr>
+        <w:t>θ</w:t>
+      </w:r>
+      <w:proofErr w:type="spellEnd"/>
+      <w:r>
+        <w:rPr>
+          <w:lang w:val="en-US"/>
+        </w:rPr>
+        <w:t xml:space="preserve"> dependency. </w:t>
+      </w:r>
+    </w:p>
+    <w:p>
+      <w:pPr>
+        <w:rPr>
+          <w:lang w:val="en-US"/>
+        </w:rPr>
+      </w:pPr>
+    </w:p>
+    <w:p>
+      <w:pPr>
+        <w:rPr>
+          <w:lang w:val="en-US"/>
+        </w:rPr>
+      </w:pPr>
+      <w:r>
+        <w:rPr>
+          <w:lang w:val="en-US"/>
+        </w:rPr>
+        <w:t>The next mentor meeting was scheduled for 21/02/23 at 1300 (in 2 weeks).</w:t>
+      </w:r>
+    </w:p>
+    <w:p>
+      <w:pPr>
+        <w:rPr>
+          <w:lang w:val="en-US"/>
+        </w:rPr>
+      </w:pPr>
+    </w:p>
+    <w:p>
+      <w:pPr>
+        <w:rPr>
+          <w:lang w:val="en-US"/>
+        </w:rPr>
+      </w:pPr>
+      <w:r>
+        <w:rPr>
+          <w:lang w:val="en-US"/>
+        </w:rPr>
+        <w:t xml:space="preserve">A progress report could be submitted to the mentor after a week. </w:t>
+      </w:r>
     </w:p>
     <w:p>
       <w:pPr>

</xml_diff>

<commit_message>
Added new gantt chart plan. Updated LDR testing code - nonfunctional. Meeting documents. Added progress report
</commit_message>
<xml_diff>
--- a/Meeting Documents/1st Mentor Meeting - Minutes.docx
+++ b/Meeting Documents/1st Mentor Meeting - Minutes.docx
@@ -132,7 +132,19 @@
         <w:rPr>
           <w:lang w:val="en-US"/>
         </w:rPr>
-        <w:t>RI, JFM, XZ, JB, RW</w:t>
+        <w:t xml:space="preserve">RI, JFM, XZ, </w:t>
+      </w:r>
+      <w:r>
+        <w:rPr>
+          <w:lang w:val="en-US"/>
+        </w:rPr>
+        <w:t>G</w:t>
+      </w:r>
+      <w:r>
+        <w:rPr>
+          <w:lang w:val="en-US"/>
+        </w:rPr>
+        <w:t>B, RW</w:t>
       </w:r>
     </w:p>
     <w:p>
@@ -317,21 +329,19 @@
         <w:rPr>
           <w:lang w:val="en-US"/>
         </w:rPr>
-        <w:t xml:space="preserve">The light source should be tracked </w:t>
-      </w:r>
-      <w:proofErr w:type="spellStart"/>
-      <w:r>
-        <w:rPr>
-          <w:lang w:val="en-US"/>
-        </w:rPr>
-        <w:t>uni</w:t>
-      </w:r>
-      <w:proofErr w:type="spellEnd"/>
-      <w:r>
-        <w:rPr>
-          <w:lang w:val="en-US"/>
-        </w:rPr>
-        <w:t xml:space="preserve"> or bi-directionally. </w:t>
+        <w:t xml:space="preserve">The light source </w:t>
+      </w:r>
+      <w:r>
+        <w:rPr>
+          <w:lang w:val="en-US"/>
+        </w:rPr>
+        <w:t>could</w:t>
+      </w:r>
+      <w:r>
+        <w:rPr>
+          <w:lang w:val="en-US"/>
+        </w:rPr>
+        <w:t xml:space="preserve"> be tracked uni or bi-directionally. </w:t>
       </w:r>
     </w:p>
     <w:p>
@@ -371,7 +381,19 @@
         <w:rPr>
           <w:lang w:val="en-US"/>
         </w:rPr>
-        <w:t>Logbooks need to be better. More comprehensive and hardbacks (if using written logbook).</w:t>
+        <w:t xml:space="preserve">Logbooks need to </w:t>
+      </w:r>
+      <w:r>
+        <w:rPr>
+          <w:lang w:val="en-US"/>
+        </w:rPr>
+        <w:t>be more</w:t>
+      </w:r>
+      <w:r>
+        <w:rPr>
+          <w:lang w:val="en-US"/>
+        </w:rPr>
+        <w:t xml:space="preserve"> comprehensive and hardbacks (if using written logbook).</w:t>
       </w:r>
     </w:p>
     <w:p>
@@ -397,14 +419,7 @@
         <w:rPr>
           <w:lang w:val="en-US"/>
         </w:rPr>
-        <w:t xml:space="preserve">noting down power value (in watts) and at the end plotting graphs – showing </w:t>
-      </w:r>
-      <w:proofErr w:type="spellStart"/>
-      <w:r>
-        <w:rPr>
-          <w:lang w:val="en-US"/>
-        </w:rPr>
-        <w:t>cos</w:t>
+        <w:t>noting down power value and at the end plotting graphs – showing cos</w:t>
       </w:r>
       <w:r>
         <w:rPr>
@@ -413,7 +428,6 @@
         </w:rPr>
         <w:t>θ</w:t>
       </w:r>
-      <w:proofErr w:type="spellEnd"/>
       <w:r>
         <w:rPr>
           <w:lang w:val="en-US"/>
@@ -458,199 +472,40 @@
         <w:rPr>
           <w:lang w:val="en-US"/>
         </w:rPr>
-        <w:t xml:space="preserve">A progress report could be submitted to the mentor after a week. </w:t>
-      </w:r>
-    </w:p>
-    <w:p>
-      <w:pPr>
-        <w:rPr>
-          <w:lang w:val="en-US"/>
-        </w:rPr>
-      </w:pPr>
-    </w:p>
-    <w:p>
-      <w:pPr>
-        <w:rPr>
-          <w:b/>
-          <w:bCs/>
-          <w:lang w:val="en-US"/>
-        </w:rPr>
-      </w:pPr>
-      <w:r>
-        <w:rPr>
-          <w:b/>
-          <w:bCs/>
-          <w:lang w:val="en-US"/>
-        </w:rPr>
-        <w:t>Actions</w:t>
-      </w:r>
-    </w:p>
-    <w:p>
-      <w:pPr>
-        <w:rPr>
-          <w:lang w:val="en-US"/>
-        </w:rPr>
-      </w:pPr>
-    </w:p>
-    <w:tbl>
-      <w:tblPr>
-        <w:tblStyle w:val="TableGrid"/>
-        <w:tblW w:w="0" w:type="auto"/>
-        <w:tblLook w:val="04A0" w:firstRow="1" w:lastRow="0" w:firstColumn="1" w:lastColumn="0" w:noHBand="0" w:noVBand="1"/>
-      </w:tblPr>
-      <w:tblGrid>
-        <w:gridCol w:w="707"/>
-        <w:gridCol w:w="4485"/>
-        <w:gridCol w:w="1612"/>
-        <w:gridCol w:w="1134"/>
-        <w:gridCol w:w="1072"/>
-      </w:tblGrid>
-      <w:tr>
-        <w:tc>
-          <w:tcPr>
-            <w:tcW w:w="707" w:type="dxa"/>
-          </w:tcPr>
-          <w:p>
-            <w:pPr>
-              <w:rPr>
-                <w:b/>
-                <w:bCs/>
-              </w:rPr>
-            </w:pPr>
-            <w:r>
-              <w:rPr>
-                <w:b/>
-                <w:bCs/>
-              </w:rPr>
-              <w:t>ID</w:t>
-            </w:r>
-          </w:p>
-        </w:tc>
-        <w:tc>
-          <w:tcPr>
-            <w:tcW w:w="4485" w:type="dxa"/>
-          </w:tcPr>
-          <w:p>
-            <w:pPr>
-              <w:rPr>
-                <w:b/>
-                <w:bCs/>
-              </w:rPr>
-            </w:pPr>
-            <w:r>
-              <w:rPr>
-                <w:b/>
-                <w:bCs/>
-              </w:rPr>
-              <w:t>Action</w:t>
-            </w:r>
-          </w:p>
-        </w:tc>
-        <w:tc>
-          <w:tcPr>
-            <w:tcW w:w="1612" w:type="dxa"/>
-          </w:tcPr>
-          <w:p>
-            <w:pPr>
-              <w:rPr>
-                <w:b/>
-                <w:bCs/>
-              </w:rPr>
-            </w:pPr>
-            <w:r>
-              <w:rPr>
-                <w:b/>
-                <w:bCs/>
-              </w:rPr>
-              <w:t>Responsibility</w:t>
-            </w:r>
-          </w:p>
-        </w:tc>
-        <w:tc>
-          <w:tcPr>
-            <w:tcW w:w="1134" w:type="dxa"/>
-          </w:tcPr>
-          <w:p>
-            <w:pPr>
-              <w:rPr>
-                <w:b/>
-                <w:bCs/>
-              </w:rPr>
-            </w:pPr>
-            <w:r>
-              <w:rPr>
-                <w:b/>
-                <w:bCs/>
-              </w:rPr>
-              <w:t>Due</w:t>
-            </w:r>
-          </w:p>
-        </w:tc>
-        <w:tc>
-          <w:tcPr>
-            <w:tcW w:w="1072" w:type="dxa"/>
-          </w:tcPr>
-          <w:p>
-            <w:pPr>
-              <w:rPr>
-                <w:b/>
-                <w:bCs/>
-              </w:rPr>
-            </w:pPr>
-            <w:r>
-              <w:rPr>
-                <w:b/>
-                <w:bCs/>
-              </w:rPr>
-              <w:t>Status</w:t>
-            </w:r>
-          </w:p>
-        </w:tc>
-      </w:tr>
-      <w:tr>
-        <w:tc>
-          <w:tcPr>
-            <w:tcW w:w="707" w:type="dxa"/>
-          </w:tcPr>
-          <w:p>
-            <w:r>
-              <w:t>1.</w:t>
-            </w:r>
-            <w:r>
-              <w:t>1</w:t>
-            </w:r>
-          </w:p>
-        </w:tc>
-        <w:tc>
-          <w:tcPr>
-            <w:tcW w:w="4485" w:type="dxa"/>
-          </w:tcPr>
-          <w:p/>
-        </w:tc>
-        <w:tc>
-          <w:tcPr>
-            <w:tcW w:w="1612" w:type="dxa"/>
-          </w:tcPr>
-          <w:p/>
-        </w:tc>
-        <w:tc>
-          <w:tcPr>
-            <w:tcW w:w="1134" w:type="dxa"/>
-          </w:tcPr>
-          <w:p/>
-        </w:tc>
-        <w:tc>
-          <w:tcPr>
-            <w:tcW w:w="1072" w:type="dxa"/>
-          </w:tcPr>
-          <w:p>
-            <w:r>
-              <w:t>OPEN</w:t>
-            </w:r>
-          </w:p>
-        </w:tc>
-      </w:tr>
-    </w:tbl>
+        <w:t xml:space="preserve">A progress report could be submitted to the mentor </w:t>
+      </w:r>
+      <w:r>
+        <w:rPr>
+          <w:lang w:val="en-US"/>
+        </w:rPr>
+        <w:t xml:space="preserve">on </w:t>
+      </w:r>
+      <w:r>
+        <w:rPr>
+          <w:lang w:val="en-US"/>
+        </w:rPr>
+        <w:t>a week</w:t>
+      </w:r>
+      <w:r>
+        <w:rPr>
+          <w:lang w:val="en-US"/>
+        </w:rPr>
+        <w:t>ly basis</w:t>
+      </w:r>
+      <w:r>
+        <w:rPr>
+          <w:lang w:val="en-US"/>
+        </w:rPr>
+        <w:t xml:space="preserve">. </w:t>
+      </w:r>
+    </w:p>
+    <w:p>
+      <w:pPr>
+        <w:rPr>
+          <w:lang w:val="en-US"/>
+        </w:rPr>
+      </w:pPr>
+    </w:p>
     <w:p>
       <w:pPr>
         <w:rPr>

</xml_diff>